<commit_message>
Add assignment documents and update team member roles in project planning and final report
</commit_message>
<xml_diff>
--- a/5. Project Planning Phase/Project Planning Phase.docx
+++ b/5. Project Planning Phase/Project Planning Phase.docx
@@ -1121,7 +1121,7 @@
           </w:tcPr>
           <w:p>
             <w:r>
-              <w:t>Madivada Prithvi</w:t>
+              <w:t>Kamatham Hemanth Sai</w:t>
             </w:r>
           </w:p>
         </w:tc>
@@ -1435,7 +1435,7 @@
           </w:tcPr>
           <w:p>
             <w:r>
-              <w:t>Madivada Prithvi</w:t>
+              <w:t>Lingala Rajesh</w:t>
             </w:r>
           </w:p>
         </w:tc>
@@ -1738,7 +1738,7 @@
           </w:tcPr>
           <w:p>
             <w:r>
-              <w:t>Madivada Prithvi</w:t>
+              <w:t>Bodavula Jagruthi</w:t>
             </w:r>
           </w:p>
         </w:tc>
@@ -2384,7 +2384,7 @@
           </w:tcPr>
           <w:p>
             <w:r>
-              <w:t>Madivada Prithvi</w:t>
+              <w:t>Kamatham Hemanth Sai</w:t>
             </w:r>
           </w:p>
         </w:tc>
@@ -2885,7 +2885,7 @@
           </w:tcPr>
           <w:p>
             <w:r>
-              <w:t>Madivada Prithvi</w:t>
+              <w:t>Lingala Rajesh</w:t>
             </w:r>
           </w:p>
         </w:tc>
@@ -3319,7 +3319,7 @@
           </w:tcPr>
           <w:p>
             <w:r>
-              <w:t>Madivada Prithvi</w:t>
+              <w:t>Bodavula Jagruthi</w:t>
             </w:r>
           </w:p>
         </w:tc>

</xml_diff>